<commit_message>
fix functionality to check for doubles in each paper
</commit_message>
<xml_diff>
--- a/questions.docx
+++ b/questions.docx
@@ -24,7 +24,7 @@
         </w:rPr>
         <w:t>1. </w:t>
         <w:tab/>
-        <w:t>- What kind of job do you think is better: part-time or full time? Why?
+        <w:t>- What is your dream job? Why?
 </w:t>
       </w:r>
     </w:p>
@@ -36,7 +36,7 @@
         </w:rPr>
         <w:t>2. </w:t>
         <w:tab/>
-        <w:t>- When you get a job, how much money would you like to earn?
+        <w:t>- Is your hometown colder than Dongguan? How are they different?
 </w:t>
       </w:r>
     </w:p>
@@ -48,7 +48,7 @@
         </w:rPr>
         <w:t>3. </w:t>
         <w:tab/>
-        <w:t>- Do you prefer indoor or outdoor hobbies and why?
+        <w:t>- How often do you leave Dongguan?
 </w:t>
       </w:r>
     </w:p>
@@ -60,7 +60,7 @@
         </w:rPr>
         <w:t>4. </w:t>
         <w:tab/>
-        <w:t>- What do you think is the most boring job? Why?
+        <w:t>- What hobbies do your family members have?
 </w:t>
       </w:r>
     </w:p>
@@ -72,31 +72,7 @@
         </w:rPr>
         <w:t>5. </w:t>
         <w:tab/>
-        <w:t>- What hobbies do your family members have?
-</w:t>
-      </w:r>
-    </w:p>
-    <w:p>
-      <w:r>
-        <w:rPr>
-          <w:rFonts w:ascii="Arial" w:hAnsi="Arial" w:hint="Arial"/>
-          <w:sz w:val="30"/>
-        </w:rPr>
-        <w:t>6. </w:t>
-        <w:tab/>
-        <w:t>- What do you usually enjoy eating when you’re sad?
-</w:t>
-      </w:r>
-    </w:p>
-    <w:p>
-      <w:r>
-        <w:rPr>
-          <w:rFonts w:ascii="Arial" w:hAnsi="Arial" w:hint="Arial"/>
-          <w:sz w:val="30"/>
-        </w:rPr>
-        <w:t>7. </w:t>
-        <w:tab/>
-        <w:t>- Why do you think it's important to have a hobby?
+        <w:t>-  What kind of food have you never eaten before?
 </w:t>
       </w:r>
     </w:p>
@@ -124,77 +100,55 @@
         </w:rPr>
         <w:t>1. </w:t>
         <w:tab/>
+        <w:t>- What is the best way to cook eggs? Describe the steps
+</w:t>
+      </w:r>
+    </w:p>
+    <w:p>
+      <w:r>
+        <w:rPr>
+          <w:rFonts w:ascii="Arial" w:hAnsi="Arial" w:hint="Arial"/>
+          <w:sz w:val="30"/>
+        </w:rPr>
+        <w:t>2. </w:t>
+        <w:tab/>
+        <w:t>- What do you usually enjoy eating when you’re sad?
+</w:t>
+      </w:r>
+    </w:p>
+    <w:p>
+      <w:r>
+        <w:rPr>
+          <w:rFonts w:ascii="Arial" w:hAnsi="Arial" w:hint="Arial"/>
+          <w:sz w:val="30"/>
+        </w:rPr>
+        <w:t>3. </w:t>
+        <w:tab/>
+        <w:t>- How often do you watch movies?
+</w:t>
+      </w:r>
+    </w:p>
+    <w:p>
+      <w:r>
+        <w:rPr>
+          <w:rFonts w:ascii="Arial" w:hAnsi="Arial" w:hint="Arial"/>
+          <w:sz w:val="30"/>
+        </w:rPr>
+        <w:t>4. </w:t>
+        <w:tab/>
+        <w:t>- When you get a job, how much money would you like to earn?
+</w:t>
+      </w:r>
+    </w:p>
+    <w:p>
+      <w:r>
+        <w:rPr>
+          <w:rFonts w:ascii="Arial" w:hAnsi="Arial" w:hint="Arial"/>
+          <w:sz w:val="30"/>
+        </w:rPr>
+        <w:t>5. </w:t>
+        <w:tab/>
         <w:t>- What do you think is more difficult, learning a new language or a musical instrument, and why do you think so?
-</w:t>
-      </w:r>
-    </w:p>
-    <w:p>
-      <w:r>
-        <w:rPr>
-          <w:rFonts w:ascii="Arial" w:hAnsi="Arial" w:hint="Arial"/>
-          <w:sz w:val="30"/>
-        </w:rPr>
-        <w:t>2. </w:t>
-        <w:tab/>
-        <w:t>- How often do you cook? Do you mostly cook breakfast, lunch or dinner?
-</w:t>
-      </w:r>
-    </w:p>
-    <w:p>
-      <w:r>
-        <w:rPr>
-          <w:rFonts w:ascii="Arial" w:hAnsi="Arial" w:hint="Arial"/>
-          <w:sz w:val="30"/>
-        </w:rPr>
-        <w:t>3. </w:t>
-        <w:tab/>
-        <w:t>- When you get a job, how much money would you like to earn?
-</w:t>
-      </w:r>
-    </w:p>
-    <w:p>
-      <w:r>
-        <w:rPr>
-          <w:rFonts w:ascii="Arial" w:hAnsi="Arial" w:hint="Arial"/>
-          <w:sz w:val="30"/>
-        </w:rPr>
-        <w:t>4. </w:t>
-        <w:tab/>
-        <w:t>- How often do you watch movies?
-</w:t>
-      </w:r>
-    </w:p>
-    <w:p>
-      <w:r>
-        <w:rPr>
-          <w:rFonts w:ascii="Arial" w:hAnsi="Arial" w:hint="Arial"/>
-          <w:sz w:val="30"/>
-        </w:rPr>
-        <w:t>5. </w:t>
-        <w:tab/>
-        <w:t>- What is the best way to cook eggs? Describe the steps
-</w:t>
-      </w:r>
-    </w:p>
-    <w:p>
-      <w:r>
-        <w:rPr>
-          <w:rFonts w:ascii="Arial" w:hAnsi="Arial" w:hint="Arial"/>
-          <w:sz w:val="30"/>
-        </w:rPr>
-        <w:t>6. </w:t>
-        <w:tab/>
-        <w:t>- What dishes can you cook? What is your best one?
-</w:t>
-      </w:r>
-    </w:p>
-    <w:p>
-      <w:r>
-        <w:rPr>
-          <w:rFonts w:ascii="Arial" w:hAnsi="Arial" w:hint="Arial"/>
-          <w:sz w:val="30"/>
-        </w:rPr>
-        <w:t>7. - Can you think of a really boring hobby?
 </w:t>
       </w:r>
     </w:p>
@@ -222,7 +176,7 @@
         </w:rPr>
         <w:t>1. </w:t>
         <w:tab/>
-        <w:t>- Do you prefer indoor or outdoor hobbies and why?
+        <w:t>- How often do you leave Dongguan?
 </w:t>
       </w:r>
     </w:p>
@@ -234,19 +188,17 @@
         </w:rPr>
         <w:t>2. </w:t>
         <w:tab/>
-        <w:t>- What dishes can you cook? What is your best one?
-</w:t>
-      </w:r>
-    </w:p>
-    <w:p>
-      <w:r>
-        <w:rPr>
-          <w:rFonts w:ascii="Arial" w:hAnsi="Arial" w:hint="Arial"/>
-          <w:sz w:val="30"/>
-        </w:rPr>
-        <w:t>3. </w:t>
-        <w:tab/>
-        <w:t>- Is your hometown colder than Dongguan? How are they different?
+        <w:t>- What is your dream job? Why?
+</w:t>
+      </w:r>
+    </w:p>
+    <w:p>
+      <w:r>
+        <w:rPr>
+          <w:rFonts w:ascii="Arial" w:hAnsi="Arial" w:hint="Arial"/>
+          <w:sz w:val="30"/>
+        </w:rPr>
+        <w:t>3. - Can you think of a really boring hobby?
 </w:t>
       </w:r>
     </w:p>
@@ -258,7 +210,7 @@
         </w:rPr>
         <w:t>4. </w:t>
         <w:tab/>
-        <w:t>- Is your hometown colder than Dongguan? How are they different?
+        <w:t>- What do you think is more difficult, learning a new language or a musical instrument, and why do you think so?
 </w:t>
       </w:r>
     </w:p>
@@ -270,31 +222,7 @@
         </w:rPr>
         <w:t>5. </w:t>
         <w:tab/>
-        <w:t>- How often do you cook? Do you mostly cook breakfast, lunch or dinner?
-</w:t>
-      </w:r>
-    </w:p>
-    <w:p>
-      <w:r>
-        <w:rPr>
-          <w:rFonts w:ascii="Arial" w:hAnsi="Arial" w:hint="Arial"/>
-          <w:sz w:val="30"/>
-        </w:rPr>
-        <w:t>6. </w:t>
-        <w:tab/>
-        <w:t>- Who do you think cooks the most delicious food?
-</w:t>
-      </w:r>
-    </w:p>
-    <w:p>
-      <w:r>
-        <w:rPr>
-          <w:rFonts w:ascii="Arial" w:hAnsi="Arial" w:hint="Arial"/>
-          <w:sz w:val="30"/>
-        </w:rPr>
-        <w:t>7. </w:t>
-        <w:tab/>
-        <w:t>- What dishes can you cook? What is your best one?
+        <w:t>- What do you think is the most boring job? Why?
 </w:t>
       </w:r>
     </w:p>
@@ -322,7 +250,7 @@
         </w:rPr>
         <w:t>1. </w:t>
         <w:tab/>
-        <w:t>- How often do you cook? Do you mostly cook breakfast, lunch or dinner?
+        <w:t>- How often do you watch movies?
 </w:t>
       </w:r>
     </w:p>
@@ -334,7 +262,7 @@
         </w:rPr>
         <w:t>2. </w:t>
         <w:tab/>
-        <w:t>- Is your hometown colder than Dongguan? How are they different?
+        <w:t>- What is your dream job? Why?
 </w:t>
       </w:r>
     </w:p>
@@ -346,7 +274,7 @@
         </w:rPr>
         <w:t>3. </w:t>
         <w:tab/>
-        <w:t>- What is your dream job? Why?
+        <w:t>- How often do you leave Dongguan?
 </w:t>
       </w:r>
     </w:p>
@@ -358,7 +286,7 @@
         </w:rPr>
         <w:t>4. </w:t>
         <w:tab/>
-        <w:t>- When you get a job, how much money would you like to earn?
+        <w:t>- What do you think is more difficult, learning a new language or a musical instrument, and why do you think so?
 </w:t>
       </w:r>
     </w:p>
@@ -370,31 +298,7 @@
         </w:rPr>
         <w:t>5. </w:t>
         <w:tab/>
-        <w:t>- Do you prefer indoor or outdoor hobbies and why?
-</w:t>
-      </w:r>
-    </w:p>
-    <w:p>
-      <w:r>
-        <w:rPr>
-          <w:rFonts w:ascii="Arial" w:hAnsi="Arial" w:hint="Arial"/>
-          <w:sz w:val="30"/>
-        </w:rPr>
-        <w:t>6. </w:t>
-        <w:tab/>
-        <w:t>- What do you think is more difficult, learning a new language or a musical instrument, and why do you think so?
-</w:t>
-      </w:r>
-    </w:p>
-    <w:p>
-      <w:r>
-        <w:rPr>
-          <w:rFonts w:ascii="Arial" w:hAnsi="Arial" w:hint="Arial"/>
-          <w:sz w:val="30"/>
-        </w:rPr>
-        <w:t>7. </w:t>
-        <w:tab/>
-        <w:t>- When you get a job, how much money would you like to earn?
+        <w:t>- What is the best way to cook eggs? Describe the steps
 </w:t>
       </w:r>
     </w:p>
@@ -422,7 +326,7 @@
         </w:rPr>
         <w:t>1. </w:t>
         <w:tab/>
-        <w:t>- What dishes can you cook? What is your best one?
+        <w:t>-  What kind of food have you never eaten before?
 </w:t>
       </w:r>
     </w:p>
@@ -434,6 +338,30 @@
         </w:rPr>
         <w:t>2. </w:t>
         <w:tab/>
+        <w:t>- What is your dream job? Why?
+</w:t>
+      </w:r>
+    </w:p>
+    <w:p>
+      <w:r>
+        <w:rPr>
+          <w:rFonts w:ascii="Arial" w:hAnsi="Arial" w:hint="Arial"/>
+          <w:sz w:val="30"/>
+        </w:rPr>
+        <w:t>3. </w:t>
+        <w:tab/>
+        <w:t>- What kind of job do you think is better: part-time or full time? Why?
+</w:t>
+      </w:r>
+    </w:p>
+    <w:p>
+      <w:r>
+        <w:rPr>
+          <w:rFonts w:ascii="Arial" w:hAnsi="Arial" w:hint="Arial"/>
+          <w:sz w:val="30"/>
+        </w:rPr>
+        <w:t>4. </w:t>
+        <w:tab/>
         <w:t>- What is the most beautiful city you have ever visited?
 </w:t>
       </w:r>
@@ -444,549 +372,9 @@
           <w:rFonts w:ascii="Arial" w:hAnsi="Arial" w:hint="Arial"/>
           <w:sz w:val="30"/>
         </w:rPr>
-        <w:t>3. </w:t>
-        <w:tab/>
-        <w:t>- Why do you think it's important to have a hobby?
-</w:t>
-      </w:r>
-    </w:p>
-    <w:p>
-      <w:r>
-        <w:rPr>
-          <w:rFonts w:ascii="Arial" w:hAnsi="Arial" w:hint="Arial"/>
-          <w:sz w:val="30"/>
-        </w:rPr>
-        <w:t>4. </w:t>
-        <w:tab/>
-        <w:t>- Do you prefer indoor or outdoor hobbies and why?
-</w:t>
-      </w:r>
-    </w:p>
-    <w:p>
-      <w:r>
-        <w:rPr>
-          <w:rFonts w:ascii="Arial" w:hAnsi="Arial" w:hint="Arial"/>
-          <w:sz w:val="30"/>
-        </w:rPr>
         <w:t>5. </w:t>
         <w:tab/>
-        <w:t>- When you get a job, how much money would you like to earn?
-</w:t>
-      </w:r>
-    </w:p>
-    <w:p>
-      <w:r>
-        <w:rPr>
-          <w:rFonts w:ascii="Arial" w:hAnsi="Arial" w:hint="Arial"/>
-          <w:sz w:val="30"/>
-        </w:rPr>
-        <w:t>6. </w:t>
-        <w:tab/>
-        <w:t>-  What kind of food have you never eaten before?
-</w:t>
-      </w:r>
-    </w:p>
-    <w:p>
-      <w:r>
-        <w:rPr>
-          <w:rFonts w:ascii="Arial" w:hAnsi="Arial" w:hint="Arial"/>
-          <w:sz w:val="30"/>
-        </w:rPr>
-        <w:t>7. </w:t>
-        <w:tab/>
-        <w:t>- What hobbies do your family members have?
-</w:t>
-      </w:r>
-    </w:p>
-    <w:p/>
-    <w:p/>
-    <w:p>
-      <w:pPr>
-        <w:jc w:val="center"/>
-      </w:pPr>
-      <w:r>
-        <w:rPr>
-          <w:rFonts w:ascii="Arial" w:hAnsi="Arial" w:hint="Arial"/>
-          <w:b/>
-          <w:sz w:val="40"/>
-        </w:rPr>
-        <w:t>----------Paper number 6----------
-</w:t>
-      </w:r>
-    </w:p>
-    <w:p>
-      <w:r>
-        <w:rPr>
-          <w:rFonts w:ascii="Arial" w:hAnsi="Arial" w:hint="Arial"/>
-          <w:sz w:val="30"/>
-        </w:rPr>
-        <w:t>1. </w:t>
-        <w:tab/>
-        <w:t>- Do you prefer indoor or outdoor hobbies and why?
-</w:t>
-      </w:r>
-    </w:p>
-    <w:p>
-      <w:r>
-        <w:rPr>
-          <w:rFonts w:ascii="Arial" w:hAnsi="Arial" w:hint="Arial"/>
-          <w:sz w:val="30"/>
-        </w:rPr>
-        <w:t>2. </w:t>
-        <w:tab/>
-        <w:t>- What is the most beautiful city you have ever visited?
-</w:t>
-      </w:r>
-    </w:p>
-    <w:p>
-      <w:r>
-        <w:rPr>
-          <w:rFonts w:ascii="Arial" w:hAnsi="Arial" w:hint="Arial"/>
-          <w:sz w:val="30"/>
-        </w:rPr>
-        <w:t>3. </w:t>
-        <w:tab/>
-        <w:t>- What do you usually enjoy eating when you’re sad?
-</w:t>
-      </w:r>
-    </w:p>
-    <w:p>
-      <w:r>
-        <w:rPr>
-          <w:rFonts w:ascii="Arial" w:hAnsi="Arial" w:hint="Arial"/>
-          <w:sz w:val="30"/>
-        </w:rPr>
-        <w:t>4. </w:t>
-        <w:tab/>
-        <w:t>- How often do you cook? Do you mostly cook breakfast, lunch or dinner?
-</w:t>
-      </w:r>
-    </w:p>
-    <w:p>
-      <w:r>
-        <w:rPr>
-          <w:rFonts w:ascii="Arial" w:hAnsi="Arial" w:hint="Arial"/>
-          <w:sz w:val="30"/>
-        </w:rPr>
-        <w:t>5. </w:t>
-        <w:tab/>
-        <w:t>- What dishes can you cook? What is your best one?
-</w:t>
-      </w:r>
-    </w:p>
-    <w:p>
-      <w:r>
-        <w:rPr>
-          <w:rFonts w:ascii="Arial" w:hAnsi="Arial" w:hint="Arial"/>
-          <w:sz w:val="30"/>
-        </w:rPr>
-        <w:t>6. </w:t>
-        <w:tab/>
-        <w:t>- What do you think is the most boring job? Why?
-</w:t>
-      </w:r>
-    </w:p>
-    <w:p>
-      <w:r>
-        <w:rPr>
-          <w:rFonts w:ascii="Arial" w:hAnsi="Arial" w:hint="Arial"/>
-          <w:sz w:val="30"/>
-        </w:rPr>
-        <w:t>7. </w:t>
-        <w:tab/>
-        <w:t>- What do you think is more difficult, learning a new language or a musical instrument, and why do you think so?
-</w:t>
-      </w:r>
-    </w:p>
-    <w:p/>
-    <w:p/>
-    <w:p>
-      <w:pPr>
-        <w:jc w:val="center"/>
-      </w:pPr>
-      <w:r>
-        <w:rPr>
-          <w:rFonts w:ascii="Arial" w:hAnsi="Arial" w:hint="Arial"/>
-          <w:b/>
-          <w:sz w:val="40"/>
-        </w:rPr>
-        <w:t>----------Paper number 7----------
-</w:t>
-      </w:r>
-    </w:p>
-    <w:p>
-      <w:r>
-        <w:rPr>
-          <w:rFonts w:ascii="Arial" w:hAnsi="Arial" w:hint="Arial"/>
-          <w:sz w:val="30"/>
-        </w:rPr>
-        <w:t>1. </w:t>
-        <w:tab/>
-        <w:t>- How often do you watch movies?
-</w:t>
-      </w:r>
-    </w:p>
-    <w:p>
-      <w:r>
-        <w:rPr>
-          <w:rFonts w:ascii="Arial" w:hAnsi="Arial" w:hint="Arial"/>
-          <w:sz w:val="30"/>
-        </w:rPr>
-        <w:t>2. </w:t>
-        <w:tab/>
-        <w:t>- What do you think is more difficult, learning a new language or a musical instrument, and why do you think so?
-</w:t>
-      </w:r>
-    </w:p>
-    <w:p>
-      <w:r>
-        <w:rPr>
-          <w:rFonts w:ascii="Arial" w:hAnsi="Arial" w:hint="Arial"/>
-          <w:sz w:val="30"/>
-        </w:rPr>
-        <w:t>3. - Can you think of a really boring hobby?
-</w:t>
-      </w:r>
-    </w:p>
-    <w:p>
-      <w:r>
-        <w:rPr>
-          <w:rFonts w:ascii="Arial" w:hAnsi="Arial" w:hint="Arial"/>
-          <w:sz w:val="30"/>
-        </w:rPr>
-        <w:t>4. </w:t>
-        <w:tab/>
-        <w:t>- What dishes can you cook? What is your best one?
-</w:t>
-      </w:r>
-    </w:p>
-    <w:p>
-      <w:r>
-        <w:rPr>
-          <w:rFonts w:ascii="Arial" w:hAnsi="Arial" w:hint="Arial"/>
-          <w:sz w:val="30"/>
-        </w:rPr>
-        <w:t>5. </w:t>
-        <w:tab/>
-        <w:t>- What is the best way to cook eggs? Describe the steps
-</w:t>
-      </w:r>
-    </w:p>
-    <w:p>
-      <w:r>
-        <w:rPr>
-          <w:rFonts w:ascii="Arial" w:hAnsi="Arial" w:hint="Arial"/>
-          <w:sz w:val="30"/>
-        </w:rPr>
-        <w:t>6. </w:t>
-        <w:tab/>
-        <w:t>- What hobbies do your family members have?
-</w:t>
-      </w:r>
-    </w:p>
-    <w:p>
-      <w:r>
-        <w:rPr>
-          <w:rFonts w:ascii="Arial" w:hAnsi="Arial" w:hint="Arial"/>
-          <w:sz w:val="30"/>
-        </w:rPr>
-        <w:t>7. - Can you think of a really boring hobby?
-</w:t>
-      </w:r>
-    </w:p>
-    <w:p/>
-    <w:p/>
-    <w:p>
-      <w:pPr>
-        <w:jc w:val="center"/>
-      </w:pPr>
-      <w:r>
-        <w:rPr>
-          <w:rFonts w:ascii="Arial" w:hAnsi="Arial" w:hint="Arial"/>
-          <w:b/>
-          <w:sz w:val="40"/>
-        </w:rPr>
-        <w:t>----------Paper number 8----------
-</w:t>
-      </w:r>
-    </w:p>
-    <w:p>
-      <w:r>
-        <w:rPr>
-          <w:rFonts w:ascii="Arial" w:hAnsi="Arial" w:hint="Arial"/>
-          <w:sz w:val="30"/>
-        </w:rPr>
-        <w:t>1. </w:t>
-        <w:tab/>
-        <w:t>- What hobbies do your family members have?
-</w:t>
-      </w:r>
-    </w:p>
-    <w:p>
-      <w:r>
-        <w:rPr>
-          <w:rFonts w:ascii="Arial" w:hAnsi="Arial" w:hint="Arial"/>
-          <w:sz w:val="30"/>
-        </w:rPr>
-        <w:t>2. - Can you think of a really boring hobby?
-</w:t>
-      </w:r>
-    </w:p>
-    <w:p>
-      <w:r>
-        <w:rPr>
-          <w:rFonts w:ascii="Arial" w:hAnsi="Arial" w:hint="Arial"/>
-          <w:sz w:val="30"/>
-        </w:rPr>
-        <w:t>3. </w:t>
-        <w:tab/>
-        <w:t>- What hobbies do your family members have?
-</w:t>
-      </w:r>
-    </w:p>
-    <w:p>
-      <w:r>
-        <w:rPr>
-          <w:rFonts w:ascii="Arial" w:hAnsi="Arial" w:hint="Arial"/>
-          <w:sz w:val="30"/>
-        </w:rPr>
-        <w:t>4. </w:t>
-        <w:tab/>
-        <w:t>- What is the best way to cook eggs? Describe the steps
-</w:t>
-      </w:r>
-    </w:p>
-    <w:p>
-      <w:r>
-        <w:rPr>
-          <w:rFonts w:ascii="Arial" w:hAnsi="Arial" w:hint="Arial"/>
-          <w:sz w:val="30"/>
-        </w:rPr>
-        <w:t>5. </w:t>
-        <w:tab/>
-        <w:t>- What do you usually enjoy eating when you’re sad?
-</w:t>
-      </w:r>
-    </w:p>
-    <w:p>
-      <w:r>
-        <w:rPr>
-          <w:rFonts w:ascii="Arial" w:hAnsi="Arial" w:hint="Arial"/>
-          <w:sz w:val="30"/>
-        </w:rPr>
-        <w:t>6. </w:t>
-        <w:tab/>
-        <w:t>- What kind of job do you think is better: part-time or full time? Why?
-</w:t>
-      </w:r>
-    </w:p>
-    <w:p>
-      <w:r>
-        <w:rPr>
-          <w:rFonts w:ascii="Arial" w:hAnsi="Arial" w:hint="Arial"/>
-          <w:sz w:val="30"/>
-        </w:rPr>
-        <w:t>7. </w:t>
-        <w:tab/>
-        <w:t>- Do you prefer indoor or outdoor hobbies and why?
-</w:t>
-      </w:r>
-    </w:p>
-    <w:p/>
-    <w:p/>
-    <w:p>
-      <w:pPr>
-        <w:jc w:val="center"/>
-      </w:pPr>
-      <w:r>
-        <w:rPr>
-          <w:rFonts w:ascii="Arial" w:hAnsi="Arial" w:hint="Arial"/>
-          <w:b/>
-          <w:sz w:val="40"/>
-        </w:rPr>
-        <w:t>----------Paper number 9----------
-</w:t>
-      </w:r>
-    </w:p>
-    <w:p>
-      <w:r>
-        <w:rPr>
-          <w:rFonts w:ascii="Arial" w:hAnsi="Arial" w:hint="Arial"/>
-          <w:sz w:val="30"/>
-        </w:rPr>
-        <w:t>1. </w:t>
-        <w:tab/>
-        <w:t>- What do you usually enjoy eating when you’re sad?
-</w:t>
-      </w:r>
-    </w:p>
-    <w:p>
-      <w:r>
-        <w:rPr>
-          <w:rFonts w:ascii="Arial" w:hAnsi="Arial" w:hint="Arial"/>
-          <w:sz w:val="30"/>
-        </w:rPr>
-        <w:t>2. </w:t>
-        <w:tab/>
-        <w:t>-  What kind of food have you never eaten before?
-</w:t>
-      </w:r>
-    </w:p>
-    <w:p>
-      <w:r>
-        <w:rPr>
-          <w:rFonts w:ascii="Arial" w:hAnsi="Arial" w:hint="Arial"/>
-          <w:sz w:val="30"/>
-        </w:rPr>
-        <w:t>3. </w:t>
-        <w:tab/>
-        <w:t>- Which season (time of the year) do you think is the best? Why? 
-</w:t>
-      </w:r>
-    </w:p>
-    <w:p>
-      <w:r>
-        <w:rPr>
-          <w:rFonts w:ascii="Arial" w:hAnsi="Arial" w:hint="Arial"/>
-          <w:sz w:val="30"/>
-        </w:rPr>
-        <w:t>4. </w:t>
-        <w:tab/>
         <w:t>- How often do you leave Dongguan?
-</w:t>
-      </w:r>
-    </w:p>
-    <w:p>
-      <w:r>
-        <w:rPr>
-          <w:rFonts w:ascii="Arial" w:hAnsi="Arial" w:hint="Arial"/>
-          <w:sz w:val="30"/>
-        </w:rPr>
-        <w:t>5. </w:t>
-        <w:tab/>
-        <w:t>- Do you prefer indoor or outdoor hobbies and why?
-</w:t>
-      </w:r>
-    </w:p>
-    <w:p>
-      <w:r>
-        <w:rPr>
-          <w:rFonts w:ascii="Arial" w:hAnsi="Arial" w:hint="Arial"/>
-          <w:sz w:val="30"/>
-        </w:rPr>
-        <w:t>6. </w:t>
-        <w:tab/>
-        <w:t>- How often do you watch movies?
-</w:t>
-      </w:r>
-    </w:p>
-    <w:p>
-      <w:r>
-        <w:rPr>
-          <w:rFonts w:ascii="Arial" w:hAnsi="Arial" w:hint="Arial"/>
-          <w:sz w:val="30"/>
-        </w:rPr>
-        <w:t>7. </w:t>
-        <w:tab/>
-        <w:t>- How often do you leave Dongguan?
-</w:t>
-      </w:r>
-    </w:p>
-    <w:p/>
-    <w:p/>
-    <w:p>
-      <w:pPr>
-        <w:jc w:val="center"/>
-      </w:pPr>
-      <w:r>
-        <w:rPr>
-          <w:rFonts w:ascii="Arial" w:hAnsi="Arial" w:hint="Arial"/>
-          <w:b/>
-          <w:sz w:val="40"/>
-        </w:rPr>
-        <w:t>----------Paper number 10----------
-</w:t>
-      </w:r>
-    </w:p>
-    <w:p>
-      <w:r>
-        <w:rPr>
-          <w:rFonts w:ascii="Arial" w:hAnsi="Arial" w:hint="Arial"/>
-          <w:sz w:val="30"/>
-        </w:rPr>
-        <w:t>1. - Can you think of a really boring hobby?
-</w:t>
-      </w:r>
-    </w:p>
-    <w:p>
-      <w:r>
-        <w:rPr>
-          <w:rFonts w:ascii="Arial" w:hAnsi="Arial" w:hint="Arial"/>
-          <w:sz w:val="30"/>
-        </w:rPr>
-        <w:t>2. </w:t>
-        <w:tab/>
-        <w:t>- Who do you think cooks the most delicious food?
-</w:t>
-      </w:r>
-    </w:p>
-    <w:p>
-      <w:r>
-        <w:rPr>
-          <w:rFonts w:ascii="Arial" w:hAnsi="Arial" w:hint="Arial"/>
-          <w:sz w:val="30"/>
-        </w:rPr>
-        <w:t>3. </w:t>
-        <w:tab/>
-        <w:t>- Is your hometown colder than Dongguan? How are they different?
-</w:t>
-      </w:r>
-    </w:p>
-    <w:p>
-      <w:r>
-        <w:rPr>
-          <w:rFonts w:ascii="Arial" w:hAnsi="Arial" w:hint="Arial"/>
-          <w:sz w:val="30"/>
-        </w:rPr>
-        <w:t>4. </w:t>
-        <w:tab/>
-        <w:t>- Which season (time of the year) do you think is the best? Why? 
-</w:t>
-      </w:r>
-    </w:p>
-    <w:p>
-      <w:r>
-        <w:rPr>
-          <w:rFonts w:ascii="Arial" w:hAnsi="Arial" w:hint="Arial"/>
-          <w:sz w:val="30"/>
-        </w:rPr>
-        <w:t>5. </w:t>
-        <w:tab/>
-        <w:t>- Is your hometown colder than Dongguan? How are they different?
-</w:t>
-      </w:r>
-    </w:p>
-    <w:p>
-      <w:r>
-        <w:rPr>
-          <w:rFonts w:ascii="Arial" w:hAnsi="Arial" w:hint="Arial"/>
-          <w:sz w:val="30"/>
-        </w:rPr>
-        <w:t>6. </w:t>
-        <w:tab/>
-        <w:t>- Which season (time of the year) do you think is the best? Why? 
-</w:t>
-      </w:r>
-    </w:p>
-    <w:p>
-      <w:r>
-        <w:rPr>
-          <w:rFonts w:ascii="Arial" w:hAnsi="Arial" w:hint="Arial"/>
-          <w:sz w:val="30"/>
-        </w:rPr>
-        <w:t>7. </w:t>
-        <w:tab/>
-        <w:t>- Who do you think cooks the most delicious food?
 </w:t>
       </w:r>
     </w:p>

</xml_diff>

<commit_message>
add functionality to allow users to insert their own questions
</commit_message>
<xml_diff>
--- a/questions.docx
+++ b/questions.docx
@@ -22,9 +22,7 @@
           <w:rFonts w:ascii="Arial" w:hAnsi="Arial" w:hint="Arial"/>
           <w:sz w:val="30"/>
         </w:rPr>
-        <w:t>1. </w:t>
-        <w:tab/>
-        <w:t>-  What kind of food have you never eaten before?
+        <w:t>1. 
 </w:t>
       </w:r>
     </w:p>

</xml_diff>

<commit_message>
add functionality to make sure user provided enough questions to populate papers
</commit_message>
<xml_diff>
--- a/questions.docx
+++ b/questions.docx
@@ -22,7 +22,93 @@
           <w:rFonts w:ascii="Arial" w:hAnsi="Arial" w:hint="Arial"/>
           <w:sz w:val="30"/>
         </w:rPr>
-        <w:t>1. 
+        <w:t>1. // </w:t>
+        <w:tab/>
+        <w:t>- What do you think is more difficult, learning a new language or a musical instrument, and why do you think so?
+</w:t>
+      </w:r>
+    </w:p>
+    <w:p/>
+    <w:p/>
+    <w:p>
+      <w:pPr>
+        <w:jc w:val="center"/>
+      </w:pPr>
+      <w:r>
+        <w:rPr>
+          <w:rFonts w:ascii="Arial" w:hAnsi="Arial" w:hint="Arial"/>
+          <w:b/>
+          <w:sz w:val="40"/>
+        </w:rPr>
+        <w:t>----------Paper number 2----------
+</w:t>
+      </w:r>
+    </w:p>
+    <w:p>
+      <w:r>
+        <w:rPr>
+          <w:rFonts w:ascii="Arial" w:hAnsi="Arial" w:hint="Arial"/>
+          <w:sz w:val="30"/>
+        </w:rPr>
+        <w:t>1. // </w:t>
+        <w:tab/>
+        <w:t>- Why do you think it's important to have a hobby?
+</w:t>
+      </w:r>
+    </w:p>
+    <w:p/>
+    <w:p/>
+    <w:p>
+      <w:pPr>
+        <w:jc w:val="center"/>
+      </w:pPr>
+      <w:r>
+        <w:rPr>
+          <w:rFonts w:ascii="Arial" w:hAnsi="Arial" w:hint="Arial"/>
+          <w:b/>
+          <w:sz w:val="40"/>
+        </w:rPr>
+        <w:t>----------Paper number 3----------
+</w:t>
+      </w:r>
+    </w:p>
+    <w:p>
+      <w:r>
+        <w:rPr>
+          <w:rFonts w:ascii="Arial" w:hAnsi="Arial" w:hint="Arial"/>
+          <w:sz w:val="30"/>
+        </w:rPr>
+        <w:t>1. // </w:t>
+        <w:tab/>
+        <w:t>- Do you prefer indoor or outdoor hobbies and why?
+</w:t>
+      </w:r>
+    </w:p>
+    <w:p/>
+    <w:p/>
+    <w:p>
+      <w:pPr>
+        <w:jc w:val="center"/>
+      </w:pPr>
+      <w:r>
+        <w:rPr>
+          <w:rFonts w:ascii="Arial" w:hAnsi="Arial" w:hint="Arial"/>
+          <w:b/>
+          <w:sz w:val="40"/>
+        </w:rPr>
+        <w:t>----------Paper number 4----------
+</w:t>
+      </w:r>
+    </w:p>
+    <w:p>
+      <w:r>
+        <w:rPr>
+          <w:rFonts w:ascii="Arial" w:hAnsi="Arial" w:hint="Arial"/>
+          <w:sz w:val="30"/>
+        </w:rPr>
+        <w:t>1. // </w:t>
+        <w:tab/>
+        <w:t>- Is your hometown colder than Dongguan? How are they different?
 </w:t>
       </w:r>
     </w:p>

</xml_diff>

<commit_message>
add onboarding function to explain how program works
make functions to not exit until data is provided by user
</commit_message>
<xml_diff>
--- a/questions.docx
+++ b/questions.docx
@@ -24,23 +24,7 @@
         </w:rPr>
         <w:t>1. // </w:t>
         <w:tab/>
-        <w:t>- What do you think is more difficult, learning a new language or a musical instrument, and why do you think so?
-</w:t>
-      </w:r>
-    </w:p>
-    <w:p/>
-    <w:p/>
-    <w:p>
-      <w:pPr>
-        <w:jc w:val="center"/>
-      </w:pPr>
-      <w:r>
-        <w:rPr>
-          <w:rFonts w:ascii="Arial" w:hAnsi="Arial" w:hint="Arial"/>
-          <w:b/>
-          <w:sz w:val="40"/>
-        </w:rPr>
-        <w:t>----------Paper number 2----------
+        <w:t>- How often do you cook? Do you mostly cook breakfast, lunch or dinner?`
 </w:t>
       </w:r>
     </w:p>
@@ -50,25 +34,9 @@
           <w:rFonts w:ascii="Arial" w:hAnsi="Arial" w:hint="Arial"/>
           <w:sz w:val="30"/>
         </w:rPr>
-        <w:t>1. // </w:t>
+        <w:t>2. // </w:t>
         <w:tab/>
-        <w:t>- Why do you think it's important to have a hobby?
-</w:t>
-      </w:r>
-    </w:p>
-    <w:p/>
-    <w:p/>
-    <w:p>
-      <w:pPr>
-        <w:jc w:val="center"/>
-      </w:pPr>
-      <w:r>
-        <w:rPr>
-          <w:rFonts w:ascii="Arial" w:hAnsi="Arial" w:hint="Arial"/>
-          <w:b/>
-          <w:sz w:val="40"/>
-        </w:rPr>
-        <w:t>----------Paper number 3----------
+        <w:t>- When you get a job, how much money would you like to earn?
 </w:t>
       </w:r>
     </w:p>
@@ -78,25 +46,9 @@
           <w:rFonts w:ascii="Arial" w:hAnsi="Arial" w:hint="Arial"/>
           <w:sz w:val="30"/>
         </w:rPr>
-        <w:t>1. // </w:t>
+        <w:t>3. // </w:t>
         <w:tab/>
-        <w:t>- Do you prefer indoor or outdoor hobbies and why?
-</w:t>
-      </w:r>
-    </w:p>
-    <w:p/>
-    <w:p/>
-    <w:p>
-      <w:pPr>
-        <w:jc w:val="center"/>
-      </w:pPr>
-      <w:r>
-        <w:rPr>
-          <w:rFonts w:ascii="Arial" w:hAnsi="Arial" w:hint="Arial"/>
-          <w:b/>
-          <w:sz w:val="40"/>
-        </w:rPr>
-        <w:t>----------Paper number 4----------
+        <w:t>- What dishes can you cook? What is your best one?
 </w:t>
       </w:r>
     </w:p>
@@ -106,9 +58,45 @@
           <w:rFonts w:ascii="Arial" w:hAnsi="Arial" w:hint="Arial"/>
           <w:sz w:val="30"/>
         </w:rPr>
-        <w:t>1. // </w:t>
+        <w:t>4. // </w:t>
         <w:tab/>
-        <w:t>- Is your hometown colder than Dongguan? How are they different?
+        <w:t>- What is the best way to cook eggs? Describe the steps
+</w:t>
+      </w:r>
+    </w:p>
+    <w:p>
+      <w:r>
+        <w:rPr>
+          <w:rFonts w:ascii="Arial" w:hAnsi="Arial" w:hint="Arial"/>
+          <w:sz w:val="30"/>
+        </w:rPr>
+        <w:t>5. // </w:t>
+        <w:tab/>
+        <w:t>- What kind of job do you think is better: part-time or full time? Why?
+</w:t>
+      </w:r>
+    </w:p>
+    <w:p>
+      <w:r>
+        <w:rPr>
+          <w:rFonts w:ascii="Arial" w:hAnsi="Arial" w:hint="Arial"/>
+          <w:sz w:val="30"/>
+        </w:rPr>
+        <w:t>6. // </w:t>
+        <w:tab/>
+        <w:t>- What do you think is the most boring job? Why?
+</w:t>
+      </w:r>
+    </w:p>
+    <w:p>
+      <w:r>
+        <w:rPr>
+          <w:rFonts w:ascii="Arial" w:hAnsi="Arial" w:hint="Arial"/>
+          <w:sz w:val="30"/>
+        </w:rPr>
+        <w:t>7. // </w:t>
+        <w:tab/>
+        <w:t>- Who do you think cooks the most delicious food?
 </w:t>
       </w:r>
     </w:p>

</xml_diff>